<commit_message>
@isabelCalberti - pré prova
</commit_message>
<xml_diff>
--- a/ENGENHARIA_DE_SOFTWARE/Perguntas e Respotas.docx
+++ b/ENGENHARIA_DE_SOFTWARE/Perguntas e Respotas.docx
@@ -25,15 +25,7 @@
         <w:spacing w:before="0" w:after="0" w:line="360" w:lineRule="auto"/>
       </w:pPr>
       <w:r>
-        <w:t xml:space="preserve">1. **O que trata a Engenharia de </w:t>
-      </w:r>
-      <w:proofErr w:type="gramStart"/>
-      <w:r>
-        <w:t>Software?*</w:t>
-      </w:r>
-      <w:proofErr w:type="gramEnd"/>
-      <w:r>
-        <w:t xml:space="preserve">*  </w:t>
+        <w:t xml:space="preserve">1. **O que trata a Engenharia de Software?**  </w:t>
       </w:r>
     </w:p>
     <w:p>
@@ -68,15 +60,7 @@
         <w:spacing w:before="0" w:after="0" w:line="360" w:lineRule="auto"/>
       </w:pPr>
       <w:r>
-        <w:t xml:space="preserve">2. **Nossa visão pode ser afetada por </w:t>
-      </w:r>
-      <w:proofErr w:type="gramStart"/>
-      <w:r>
-        <w:t>ilusões?*</w:t>
-      </w:r>
-      <w:proofErr w:type="gramEnd"/>
-      <w:r>
-        <w:t xml:space="preserve">*  </w:t>
+        <w:t xml:space="preserve">2. **Nossa visão pode ser afetada por ilusões?**  </w:t>
       </w:r>
     </w:p>
     <w:p>
@@ -108,15 +92,7 @@
         <w:spacing w:before="0" w:after="0" w:line="360" w:lineRule="auto"/>
       </w:pPr>
       <w:r>
-        <w:t xml:space="preserve">3. **De acordo com as boas práticas, as mensagens de erro devem ser construídas para </w:t>
-      </w:r>
-      <w:proofErr w:type="gramStart"/>
-      <w:r>
-        <w:t>que?*</w:t>
-      </w:r>
-      <w:proofErr w:type="gramEnd"/>
-      <w:r>
-        <w:t xml:space="preserve">*  </w:t>
+        <w:t xml:space="preserve">3. **De acordo com as boas práticas, as mensagens de erro devem ser construídas para que?**  </w:t>
       </w:r>
     </w:p>
     <w:p>
@@ -148,15 +124,7 @@
         <w:spacing w:before="0" w:after="0" w:line="360" w:lineRule="auto"/>
       </w:pPr>
       <w:r>
-        <w:t xml:space="preserve">4. **Qual a diferença entre UI e </w:t>
-      </w:r>
-      <w:proofErr w:type="gramStart"/>
-      <w:r>
-        <w:t>UX?*</w:t>
-      </w:r>
-      <w:proofErr w:type="gramEnd"/>
-      <w:r>
-        <w:t xml:space="preserve">*  </w:t>
+        <w:t xml:space="preserve">4. **Qual a diferença entre UI e UX?**  </w:t>
       </w:r>
     </w:p>
     <w:p>
@@ -174,61 +142,21 @@
           <w:sz w:val="24"/>
           <w:szCs w:val="24"/>
         </w:rPr>
-        <w:t>UI (</w:t>
-      </w:r>
-      <w:proofErr w:type="spellStart"/>
-      <w:r>
-        <w:rPr>
-          <w:sz w:val="24"/>
-          <w:szCs w:val="24"/>
-        </w:rPr>
-        <w:t>User</w:t>
-      </w:r>
-      <w:proofErr w:type="spellEnd"/>
-      <w:r>
-        <w:rPr>
-          <w:sz w:val="24"/>
-          <w:szCs w:val="24"/>
-        </w:rPr>
-        <w:t xml:space="preserve"> Interface) refere-se à interface do usuário, ou seja, como os elementos visuais são apresentados em um sistema. UX (</w:t>
-      </w:r>
-      <w:proofErr w:type="spellStart"/>
-      <w:r>
-        <w:rPr>
-          <w:sz w:val="24"/>
-          <w:szCs w:val="24"/>
-        </w:rPr>
-        <w:t>User</w:t>
-      </w:r>
-      <w:proofErr w:type="spellEnd"/>
-      <w:r>
-        <w:rPr>
-          <w:sz w:val="24"/>
-          <w:szCs w:val="24"/>
-        </w:rPr>
-        <w:t xml:space="preserve"> Experience) refere-se à experiência do usuário, incluindo a forma como ele interage com a interface e a satisfação que obtém com essa interação.</w:t>
-      </w:r>
-    </w:p>
-    <w:p>
-      <w:pPr>
-        <w:spacing w:after="0" w:line="360" w:lineRule="auto"/>
-      </w:pPr>
-    </w:p>
-    <w:p>
-      <w:pPr>
-        <w:pStyle w:val="Ttulo2"/>
-        <w:spacing w:before="0" w:after="0" w:line="360" w:lineRule="auto"/>
-      </w:pPr>
-      <w:r>
-        <w:t xml:space="preserve">5. **Qual a importância do </w:t>
-      </w:r>
-      <w:proofErr w:type="gramStart"/>
-      <w:r>
-        <w:t>UX?*</w:t>
-      </w:r>
-      <w:proofErr w:type="gramEnd"/>
-      <w:r>
-        <w:t xml:space="preserve">*  </w:t>
+        <w:t>UI (User Interface) refere-se à interface do usuário, ou seja, como os elementos visuais são apresentados em um sistema. UX (User Experience) refere-se à experiência do usuário, incluindo a forma como ele interage com a interface e a satisfação que obtém com essa interação.</w:t>
+      </w:r>
+    </w:p>
+    <w:p>
+      <w:pPr>
+        <w:spacing w:after="0" w:line="360" w:lineRule="auto"/>
+      </w:pPr>
+    </w:p>
+    <w:p>
+      <w:pPr>
+        <w:pStyle w:val="Ttulo2"/>
+        <w:spacing w:before="0" w:after="0" w:line="360" w:lineRule="auto"/>
+      </w:pPr>
+      <w:r>
+        <w:t xml:space="preserve">5. **Qual a importância do UX?**  </w:t>
       </w:r>
     </w:p>
     <w:p>
@@ -305,15 +233,7 @@
         <w:spacing w:before="0" w:after="0" w:line="360" w:lineRule="auto"/>
       </w:pPr>
       <w:r>
-        <w:t xml:space="preserve">7. **O que são deficiências </w:t>
-      </w:r>
-      <w:proofErr w:type="gramStart"/>
-      <w:r>
-        <w:t>temporárias?*</w:t>
-      </w:r>
-      <w:proofErr w:type="gramEnd"/>
-      <w:r>
-        <w:t xml:space="preserve">*  </w:t>
+        <w:t xml:space="preserve">7. **O que são deficiências temporárias?**  </w:t>
       </w:r>
     </w:p>
     <w:p>
@@ -345,15 +265,7 @@
         <w:spacing w:before="0" w:after="0" w:line="360" w:lineRule="auto"/>
       </w:pPr>
       <w:r>
-        <w:t xml:space="preserve">8. **Personas são objetos de estudo de </w:t>
-      </w:r>
-      <w:proofErr w:type="gramStart"/>
-      <w:r>
-        <w:t>UI?*</w:t>
-      </w:r>
-      <w:proofErr w:type="gramEnd"/>
-      <w:r>
-        <w:t xml:space="preserve">*  </w:t>
+        <w:t xml:space="preserve">8. **Personas são objetos de estudo de UI?**  </w:t>
       </w:r>
     </w:p>
     <w:p>
@@ -385,15 +297,7 @@
         <w:spacing w:before="0" w:after="0" w:line="360" w:lineRule="auto"/>
       </w:pPr>
       <w:r>
-        <w:t xml:space="preserve">9. **O que é modelo </w:t>
-      </w:r>
-      <w:proofErr w:type="gramStart"/>
-      <w:r>
-        <w:t>mental?*</w:t>
-      </w:r>
-      <w:proofErr w:type="gramEnd"/>
-      <w:r>
-        <w:t xml:space="preserve">*  </w:t>
+        <w:t xml:space="preserve">9. **O que é modelo mental?**  </w:t>
       </w:r>
     </w:p>
     <w:p>
@@ -425,15 +329,7 @@
         <w:spacing w:before="0" w:after="0" w:line="360" w:lineRule="auto"/>
       </w:pPr>
       <w:r>
-        <w:t xml:space="preserve">10. **O que é modelo </w:t>
-      </w:r>
-      <w:proofErr w:type="gramStart"/>
-      <w:r>
-        <w:t>conceitual?*</w:t>
-      </w:r>
-      <w:proofErr w:type="gramEnd"/>
-      <w:r>
-        <w:t xml:space="preserve">*  </w:t>
+        <w:t xml:space="preserve">10. **O que é modelo conceitual?**  </w:t>
       </w:r>
     </w:p>
     <w:p>
@@ -465,15 +361,7 @@
         <w:spacing w:before="0" w:after="0" w:line="360" w:lineRule="auto"/>
       </w:pPr>
       <w:r>
-        <w:t xml:space="preserve">11. **Como se chama o esforço que o usuário faz para entender como utilizar uma </w:t>
-      </w:r>
-      <w:proofErr w:type="gramStart"/>
-      <w:r>
-        <w:t>aplicação?*</w:t>
-      </w:r>
-      <w:proofErr w:type="gramEnd"/>
-      <w:r>
-        <w:t xml:space="preserve">*  </w:t>
+        <w:t xml:space="preserve">11. **Como se chama o esforço que o usuário faz para entender como utilizar uma aplicação?**  </w:t>
       </w:r>
     </w:p>
     <w:p>
@@ -506,15 +394,7 @@
       </w:pPr>
       <w:r>
         <w:lastRenderedPageBreak/>
-        <w:t xml:space="preserve">12. **Cite um item que pode influenciar emocionalmente os </w:t>
-      </w:r>
-      <w:proofErr w:type="gramStart"/>
-      <w:r>
-        <w:t>usuários.*</w:t>
-      </w:r>
-      <w:proofErr w:type="gramEnd"/>
-      <w:r>
-        <w:t xml:space="preserve">*  </w:t>
+        <w:t xml:space="preserve">12. **Cite um item que pode influenciar emocionalmente os usuários.**  </w:t>
       </w:r>
     </w:p>
     <w:p>
@@ -546,15 +426,7 @@
         <w:spacing w:before="0" w:after="0" w:line="360" w:lineRule="auto"/>
       </w:pPr>
       <w:r>
-        <w:t xml:space="preserve">13. **Para que serve a Jornada do </w:t>
-      </w:r>
-      <w:proofErr w:type="gramStart"/>
-      <w:r>
-        <w:t>Usuário?*</w:t>
-      </w:r>
-      <w:proofErr w:type="gramEnd"/>
-      <w:r>
-        <w:t xml:space="preserve">*  </w:t>
+        <w:t xml:space="preserve">13. **Para que serve a Jornada do Usuário?**  </w:t>
       </w:r>
     </w:p>
     <w:p>
@@ -589,18 +461,10 @@
         <w:t>14.**</w:t>
       </w:r>
       <w:r>
-        <w:t xml:space="preserve">O que é a Jornada do Usuário e por que é importante para o design de produtos e </w:t>
-      </w:r>
-      <w:proofErr w:type="gramStart"/>
-      <w:r>
-        <w:t>serviços?</w:t>
-      </w:r>
-      <w:r>
-        <w:t>*</w:t>
-      </w:r>
-      <w:proofErr w:type="gramEnd"/>
-      <w:r>
-        <w:t>*</w:t>
+        <w:t>O que é a Jornada do Usuário e por que é importante para o design de produtos e serviços?</w:t>
+      </w:r>
+      <w:r>
+        <w:t>**</w:t>
       </w:r>
     </w:p>
     <w:p>
@@ -638,23 +502,7 @@
         <w:t>5</w:t>
       </w:r>
       <w:r>
-        <w:t xml:space="preserve">. **Para que serve a </w:t>
-      </w:r>
-      <w:proofErr w:type="spellStart"/>
-      <w:r>
-        <w:t>Proto-</w:t>
-      </w:r>
-      <w:proofErr w:type="gramStart"/>
-      <w:r>
-        <w:t>Persona</w:t>
-      </w:r>
-      <w:proofErr w:type="spellEnd"/>
-      <w:r>
-        <w:t>?*</w:t>
-      </w:r>
-      <w:proofErr w:type="gramEnd"/>
-      <w:r>
-        <w:t xml:space="preserve">*  </w:t>
+        <w:t xml:space="preserve">. **Para que serve a Proto-Persona?**  </w:t>
       </w:r>
     </w:p>
     <w:p>
@@ -672,23 +520,7 @@
           <w:sz w:val="24"/>
           <w:szCs w:val="24"/>
         </w:rPr>
-        <w:t xml:space="preserve">A </w:t>
-      </w:r>
-      <w:proofErr w:type="spellStart"/>
-      <w:r>
-        <w:rPr>
-          <w:sz w:val="24"/>
-          <w:szCs w:val="24"/>
-        </w:rPr>
-        <w:t>Proto-Persona</w:t>
-      </w:r>
-      <w:proofErr w:type="spellEnd"/>
-      <w:r>
-        <w:rPr>
-          <w:sz w:val="24"/>
-          <w:szCs w:val="24"/>
-        </w:rPr>
-        <w:t xml:space="preserve"> é uma representação simplificada de um perfil de usuário, baseada em suposições e dados </w:t>
+        <w:t xml:space="preserve">A Proto-Persona é uma representação simplificada de um perfil de usuário, baseada em suposições e dados </w:t>
       </w:r>
       <w:r>
         <w:rPr>
@@ -788,18 +620,10 @@
         <w:t xml:space="preserve"> </w:t>
       </w:r>
       <w:r>
-        <w:t xml:space="preserve">produtos e </w:t>
-      </w:r>
-      <w:proofErr w:type="gramStart"/>
-      <w:r>
-        <w:t>serviços?</w:t>
-      </w:r>
-      <w:r>
-        <w:t>*</w:t>
-      </w:r>
-      <w:proofErr w:type="gramEnd"/>
-      <w:r>
-        <w:t>*</w:t>
+        <w:t>produtos e serviços?</w:t>
+      </w:r>
+      <w:r>
+        <w:t>**</w:t>
       </w:r>
     </w:p>
     <w:p>
@@ -817,23 +641,7 @@
           <w:sz w:val="24"/>
           <w:szCs w:val="24"/>
         </w:rPr>
-        <w:t xml:space="preserve">A </w:t>
-      </w:r>
-      <w:proofErr w:type="spellStart"/>
-      <w:r>
-        <w:rPr>
-          <w:sz w:val="24"/>
-          <w:szCs w:val="24"/>
-        </w:rPr>
-        <w:t>Proto-Persona</w:t>
-      </w:r>
-      <w:proofErr w:type="spellEnd"/>
-      <w:r>
-        <w:rPr>
-          <w:sz w:val="24"/>
-          <w:szCs w:val="24"/>
-        </w:rPr>
-        <w:t xml:space="preserve"> </w:t>
+        <w:t xml:space="preserve">A Proto-Persona </w:t>
       </w:r>
       <w:r>
         <w:rPr>
@@ -886,26 +694,114 @@
         <w:t>17.**</w:t>
       </w:r>
       <w:r>
-        <w:t xml:space="preserve">O que é o Efeito Von </w:t>
-      </w:r>
-      <w:proofErr w:type="spellStart"/>
-      <w:r>
-        <w:t>Restorff</w:t>
-      </w:r>
-      <w:proofErr w:type="spellEnd"/>
-      <w:r>
-        <w:t xml:space="preserve"> e como ele foi </w:t>
-      </w:r>
-      <w:proofErr w:type="gramStart"/>
-      <w:r>
-        <w:t>descoberto?</w:t>
-      </w:r>
-      <w:r>
-        <w:t>*</w:t>
-      </w:r>
-      <w:proofErr w:type="gramEnd"/>
-      <w:r>
-        <w:t>*</w:t>
+        <w:t>O que é o Efeito Von Restorff e como ele foi descoberto?</w:t>
+      </w:r>
+      <w:r>
+        <w:t>**</w:t>
+      </w:r>
+    </w:p>
+    <w:p>
+      <w:pPr>
+        <w:spacing w:after="0" w:line="360" w:lineRule="auto"/>
+        <w:ind w:firstLine="709"/>
+        <w:jc w:val="both"/>
+        <w:rPr>
+          <w:sz w:val="24"/>
+          <w:szCs w:val="24"/>
+        </w:rPr>
+      </w:pPr>
+      <w:r>
+        <w:rPr>
+          <w:sz w:val="24"/>
+          <w:szCs w:val="24"/>
+        </w:rPr>
+        <w:t>O Efeito Von Restorff é um fenômeno psicológico que descreve a tendência de lembrarmos mais dos elementos que se destacam dos demais. Ele foi descoberto pela psicóloga alemã Hedwig Von Restorff em 1933, em um estudo em que ela pediu a um grupo de voluntários que memorizassem uma lista de palavras. A lista era composta por 12 palavras, sendo que uma delas era diferente das demais. Os voluntários foram capazes de lembrar mais facilmente a palavra que se destacava.</w:t>
+      </w:r>
+    </w:p>
+    <w:p>
+      <w:pPr>
+        <w:spacing w:after="0" w:line="360" w:lineRule="auto"/>
+        <w:ind w:firstLine="709"/>
+        <w:jc w:val="both"/>
+        <w:rPr>
+          <w:sz w:val="24"/>
+          <w:szCs w:val="24"/>
+        </w:rPr>
+      </w:pPr>
+    </w:p>
+    <w:p>
+      <w:pPr>
+        <w:pStyle w:val="Ttulo2"/>
+        <w:spacing w:before="0" w:after="0" w:line="360" w:lineRule="auto"/>
+      </w:pPr>
+      <w:r>
+        <w:rPr>
+          <w:b/>
+          <w:bCs/>
+        </w:rPr>
+        <w:t>18.**</w:t>
+      </w:r>
+      <w:r>
+        <w:t xml:space="preserve"> O que é esforço cognitivo e como ele está relacionado com a utilização de aplicativos, sites e sistemas digitais?</w:t>
+      </w:r>
+      <w:r>
+        <w:t>**</w:t>
+      </w:r>
+    </w:p>
+    <w:p>
+      <w:pPr>
+        <w:spacing w:after="0" w:line="360" w:lineRule="auto"/>
+        <w:ind w:firstLine="709"/>
+        <w:jc w:val="both"/>
+        <w:rPr>
+          <w:sz w:val="24"/>
+          <w:szCs w:val="24"/>
+        </w:rPr>
+      </w:pPr>
+      <w:r>
+        <w:rPr>
+          <w:sz w:val="24"/>
+          <w:szCs w:val="24"/>
+        </w:rPr>
+        <w:t>O esforço cognitivo, também conhecido como carga mental ou atrito cognitivo, refere-se ao esforço que o usuário precisa realizar para utilizar um aplicativo, site ou sistema digital. Ele está relacionado com a complexidade excessiva, a falta de feedback ou orientação, a sobrecarga de informações, o uso de jargões e terminologia técnica, e a inconsistência de design, que podem dificultar a interação do usuário com o sistema.</w:t>
+      </w:r>
+    </w:p>
+    <w:p>
+      <w:pPr>
+        <w:spacing w:after="0" w:line="360" w:lineRule="auto"/>
+        <w:ind w:firstLine="709"/>
+        <w:jc w:val="both"/>
+        <w:rPr>
+          <w:sz w:val="24"/>
+          <w:szCs w:val="24"/>
+        </w:rPr>
+      </w:pPr>
+    </w:p>
+    <w:p>
+      <w:pPr>
+        <w:pStyle w:val="Ttulo2"/>
+        <w:spacing w:before="0" w:after="0" w:line="360" w:lineRule="auto"/>
+        <w:rPr>
+          <w:b/>
+          <w:bCs/>
+        </w:rPr>
+      </w:pPr>
+      <w:r>
+        <w:t>19.**</w:t>
+      </w:r>
+      <w:r>
+        <w:rPr>
+          <w:b/>
+          <w:bCs/>
+        </w:rPr>
+        <w:t xml:space="preserve"> Como a complexidade excessiva pode contribuir para o atrito cognitivo na utilização de sistemas digitais?</w:t>
+      </w:r>
+      <w:r>
+        <w:rPr>
+          <w:b/>
+          <w:bCs/>
+        </w:rPr>
+        <w:t>**</w:t>
       </w:r>
     </w:p>
     <w:p>
@@ -914,60 +810,604 @@
         <w:ind w:firstLine="708"/>
         <w:jc w:val="both"/>
         <w:rPr>
+          <w:sz w:val="24"/>
+          <w:szCs w:val="24"/>
+        </w:rPr>
+      </w:pPr>
+      <w:r>
+        <w:rPr>
+          <w:sz w:val="24"/>
+          <w:szCs w:val="24"/>
+        </w:rPr>
+        <w:t>A complexidade excessiva pode contribuir para o atrito cognitivo ao sobrecarregar o usuário com informações desnecessárias ou difíceis de entender. Isso pode fazer com que o usuário se sinta perdido ou sobrecarregado, dificultando a utilização do sistema.</w:t>
+      </w:r>
+    </w:p>
+    <w:p>
+      <w:pPr>
+        <w:spacing w:after="0" w:line="360" w:lineRule="auto"/>
+        <w:ind w:firstLine="708"/>
+        <w:jc w:val="both"/>
+        <w:rPr>
+          <w:sz w:val="24"/>
+          <w:szCs w:val="24"/>
+        </w:rPr>
+      </w:pPr>
+    </w:p>
+    <w:p>
+      <w:pPr>
+        <w:pStyle w:val="Ttulo2"/>
+        <w:spacing w:before="0" w:after="0" w:line="360" w:lineRule="auto"/>
+      </w:pPr>
+      <w:r>
+        <w:rPr>
+          <w:b/>
+          <w:bCs/>
+        </w:rPr>
+        <w:t>Pergunta:</w:t>
+      </w:r>
+      <w:r>
+        <w:t xml:space="preserve"> Qual a importância do feedback e da orientação na redução do esforço cognitivo na utilização de sistemas digitais?</w:t>
+      </w:r>
+    </w:p>
+    <w:p>
+      <w:pPr>
+        <w:pStyle w:val="NormalWeb"/>
+        <w:pBdr>
+          <w:top w:val="single" w:sz="2" w:space="0" w:color="E3E3E3"/>
+          <w:left w:val="single" w:sz="2" w:space="0" w:color="E3E3E3"/>
+          <w:bottom w:val="single" w:sz="2" w:space="0" w:color="E3E3E3"/>
+          <w:right w:val="single" w:sz="2" w:space="0" w:color="E3E3E3"/>
+        </w:pBdr>
+        <w:shd w:val="clear" w:color="auto" w:fill="FFFFFF"/>
+        <w:spacing w:before="300" w:beforeAutospacing="0" w:after="300" w:afterAutospacing="0"/>
+        <w:rPr>
+          <w:rFonts w:ascii="Segoe UI" w:hAnsi="Segoe UI" w:cs="Segoe UI"/>
+          <w:color w:val="0D0D0D"/>
+        </w:rPr>
+      </w:pPr>
+      <w:r>
+        <w:rPr>
+          <w:rStyle w:val="Forte"/>
+          <w:rFonts w:ascii="Segoe UI" w:eastAsiaTheme="majorEastAsia" w:hAnsi="Segoe UI" w:cs="Segoe UI"/>
+          <w:color w:val="0D0D0D"/>
+          <w:bdr w:val="single" w:sz="2" w:space="0" w:color="E3E3E3" w:frame="1"/>
+        </w:rPr>
+        <w:t>Resposta:</w:t>
+      </w:r>
+      <w:r>
+        <w:rPr>
+          <w:rFonts w:ascii="Segoe UI" w:hAnsi="Segoe UI" w:cs="Segoe UI"/>
+          <w:color w:val="0D0D0D"/>
+        </w:rPr>
+        <w:t xml:space="preserve"> O feedback e a orientação são importantes para reduzir o esforço cognitivo, pois ajudam o usuário a entender como utilizar o sistema e a saber se </w:t>
+      </w:r>
+      <w:r>
+        <w:rPr>
+          <w:rFonts w:ascii="Segoe UI" w:hAnsi="Segoe UI" w:cs="Segoe UI"/>
+          <w:color w:val="0D0D0D"/>
+        </w:rPr>
+        <w:lastRenderedPageBreak/>
+        <w:t>suas ações estão tendo o efeito desejado. Eles fornecem informações claras e imediatas, o que pode reduzir a confusão e a necessidade de o usuário realizar esforços adicionais para entender o sistema.</w:t>
+      </w:r>
+    </w:p>
+    <w:p>
+      <w:pPr>
+        <w:pStyle w:val="Ttulo2"/>
+        <w:spacing w:before="0" w:after="0" w:line="360" w:lineRule="auto"/>
+        <w:rPr>
+          <w:b/>
+          <w:bCs/>
+        </w:rPr>
+      </w:pPr>
+      <w:r>
+        <w:t>Pergunta:</w:t>
+      </w:r>
+      <w:r>
+        <w:rPr>
+          <w:b/>
+          <w:bCs/>
+        </w:rPr>
+        <w:t xml:space="preserve"> Como a sobrecarga de informações pode impactar o esforço cognitivo na utilização de sistemas digitais?</w:t>
+      </w:r>
+    </w:p>
+    <w:p>
+      <w:pPr>
+        <w:pStyle w:val="NormalWeb"/>
+        <w:pBdr>
+          <w:top w:val="single" w:sz="2" w:space="0" w:color="E3E3E3"/>
+          <w:left w:val="single" w:sz="2" w:space="0" w:color="E3E3E3"/>
+          <w:bottom w:val="single" w:sz="2" w:space="0" w:color="E3E3E3"/>
+          <w:right w:val="single" w:sz="2" w:space="0" w:color="E3E3E3"/>
+        </w:pBdr>
+        <w:shd w:val="clear" w:color="auto" w:fill="FFFFFF"/>
+        <w:spacing w:before="300" w:beforeAutospacing="0" w:after="300" w:afterAutospacing="0"/>
+        <w:rPr>
+          <w:rFonts w:ascii="Segoe UI" w:hAnsi="Segoe UI" w:cs="Segoe UI"/>
+          <w:color w:val="0D0D0D"/>
+        </w:rPr>
+      </w:pPr>
+      <w:r>
+        <w:rPr>
+          <w:rStyle w:val="Forte"/>
+          <w:rFonts w:ascii="Segoe UI" w:eastAsiaTheme="majorEastAsia" w:hAnsi="Segoe UI" w:cs="Segoe UI"/>
+          <w:color w:val="0D0D0D"/>
+          <w:bdr w:val="single" w:sz="2" w:space="0" w:color="E3E3E3" w:frame="1"/>
+        </w:rPr>
+        <w:t>Resposta:</w:t>
+      </w:r>
+      <w:r>
+        <w:rPr>
+          <w:rFonts w:ascii="Segoe UI" w:hAnsi="Segoe UI" w:cs="Segoe UI"/>
+          <w:color w:val="0D0D0D"/>
+        </w:rPr>
+        <w:t xml:space="preserve"> A sobrecarga de informações pode aumentar o esforço cognitivo ao sobrecarregar o usuário com mais informações do que ele pode processar. Isso pode dificultar a tomada de decisões e a realização de tarefas, pois o usuário pode se sentir sobrecarregado e incapaz de lidar com a quantidade de informações apresentadas.</w:t>
+      </w:r>
+    </w:p>
+    <w:p>
+      <w:pPr>
+        <w:pStyle w:val="Ttulo2"/>
+        <w:spacing w:before="0" w:after="0" w:line="360" w:lineRule="auto"/>
+      </w:pPr>
+      <w:r>
+        <w:rPr>
+          <w:b/>
+          <w:bCs/>
+        </w:rPr>
+        <w:t>Pergunta:</w:t>
+      </w:r>
+      <w:r>
+        <w:t xml:space="preserve"> Por que a consistência de design é importante para reduzir o atrito cognitivo na utilização de sistemas digitais?</w:t>
+      </w:r>
+    </w:p>
+    <w:p>
+      <w:pPr>
+        <w:pStyle w:val="NormalWeb"/>
+        <w:pBdr>
+          <w:top w:val="single" w:sz="2" w:space="0" w:color="E3E3E3"/>
+          <w:left w:val="single" w:sz="2" w:space="0" w:color="E3E3E3"/>
+          <w:bottom w:val="single" w:sz="2" w:space="0" w:color="E3E3E3"/>
+          <w:right w:val="single" w:sz="2" w:space="0" w:color="E3E3E3"/>
+        </w:pBdr>
+        <w:shd w:val="clear" w:color="auto" w:fill="FFFFFF"/>
+        <w:spacing w:before="0" w:beforeAutospacing="0" w:after="300" w:afterAutospacing="0"/>
+        <w:rPr>
+          <w:rFonts w:ascii="Segoe UI" w:hAnsi="Segoe UI" w:cs="Segoe UI"/>
+          <w:color w:val="0D0D0D"/>
+        </w:rPr>
+      </w:pPr>
+      <w:r>
+        <w:rPr>
+          <w:rStyle w:val="Forte"/>
+          <w:rFonts w:ascii="Segoe UI" w:eastAsiaTheme="majorEastAsia" w:hAnsi="Segoe UI" w:cs="Segoe UI"/>
+          <w:color w:val="0D0D0D"/>
+          <w:bdr w:val="single" w:sz="2" w:space="0" w:color="E3E3E3" w:frame="1"/>
+        </w:rPr>
+        <w:t>Resposta:</w:t>
+      </w:r>
+      <w:r>
+        <w:rPr>
+          <w:rFonts w:ascii="Segoe UI" w:hAnsi="Segoe UI" w:cs="Segoe UI"/>
+          <w:color w:val="0D0D0D"/>
+        </w:rPr>
+        <w:t xml:space="preserve"> A consistência de design é importante porque ela ajuda o usuário a entender como utilizar o sistema de forma intuitiva. Quando um sistema é consistente em sua aparência e </w:t>
+      </w:r>
+      <w:r>
+        <w:rPr>
+          <w:rStyle w:val="Forte"/>
+          <w:rFonts w:eastAsiaTheme="majorEastAsia"/>
+          <w:bdr w:val="single" w:sz="2" w:space="0" w:color="E3E3E3" w:frame="1"/>
+        </w:rPr>
+        <w:t>funcionamento</w:t>
+      </w:r>
+      <w:r>
+        <w:rPr>
+          <w:rFonts w:ascii="Segoe UI" w:hAnsi="Segoe UI" w:cs="Segoe UI"/>
+          <w:color w:val="0D0D0D"/>
+        </w:rPr>
+        <w:t>, o usuário pode aplicar o que aprendeu em uma parte do sistema para outras partes, reduzindo a necessidade de aprender novos padrões ou formas de interação. Isso pode reduzir o esforço cognitivo e aumentar a eficiência na utilização do sistema.</w:t>
+      </w:r>
+    </w:p>
+    <w:p>
+      <w:pPr>
+        <w:spacing w:after="0" w:line="360" w:lineRule="auto"/>
+        <w:ind w:firstLine="708"/>
+        <w:jc w:val="both"/>
+        <w:rPr>
+          <w:sz w:val="24"/>
+          <w:szCs w:val="24"/>
+        </w:rPr>
+      </w:pPr>
+    </w:p>
+    <w:p>
+      <w:pPr>
+        <w:pStyle w:val="Ttulo2"/>
+        <w:spacing w:before="0" w:after="0" w:line="360" w:lineRule="auto"/>
+        <w:rPr>
+          <w:b/>
+          <w:bCs/>
+        </w:rPr>
+      </w:pPr>
+      <w:r>
+        <w:t>Pergunta:</w:t>
+      </w:r>
+      <w:r>
+        <w:rPr>
+          <w:b/>
+          <w:bCs/>
+        </w:rPr>
+        <w:t xml:space="preserve"> Explique como a memória sensorial, a memória de curta duração (memória de trabalho) e a memória de longa duração são comparáveis a diferentes componentes de um computador.</w:t>
+      </w:r>
+    </w:p>
+    <w:p>
+      <w:pPr>
+        <w:pStyle w:val="NormalWeb"/>
+        <w:pBdr>
+          <w:top w:val="single" w:sz="2" w:space="0" w:color="E3E3E3"/>
+          <w:left w:val="single" w:sz="2" w:space="0" w:color="E3E3E3"/>
+          <w:bottom w:val="single" w:sz="2" w:space="0" w:color="E3E3E3"/>
+          <w:right w:val="single" w:sz="2" w:space="0" w:color="E3E3E3"/>
+        </w:pBdr>
+        <w:shd w:val="clear" w:color="auto" w:fill="FFFFFF"/>
+        <w:spacing w:before="0" w:beforeAutospacing="0" w:after="300" w:afterAutospacing="0"/>
+        <w:rPr>
+          <w:rFonts w:ascii="Segoe UI" w:hAnsi="Segoe UI" w:cs="Segoe UI"/>
+          <w:color w:val="0D0D0D"/>
+        </w:rPr>
+      </w:pPr>
+      <w:r>
+        <w:rPr>
           <w:rFonts w:ascii="Segoe UI" w:hAnsi="Segoe UI" w:cs="Segoe UI"/>
           <w:color w:val="0D0D0D"/>
           <w:shd w:val="clear" w:color="auto" w:fill="FFFFFF"/>
         </w:rPr>
-      </w:pPr>
-    </w:p>
-    <w:p>
-      <w:pPr>
-        <w:spacing w:after="0" w:line="360" w:lineRule="auto"/>
-        <w:ind w:firstLine="709"/>
-        <w:jc w:val="both"/>
-        <w:rPr>
-          <w:sz w:val="24"/>
-          <w:szCs w:val="24"/>
-        </w:rPr>
-      </w:pPr>
-      <w:r>
-        <w:rPr>
-          <w:sz w:val="24"/>
-          <w:szCs w:val="24"/>
-        </w:rPr>
-        <w:t xml:space="preserve">O Efeito Von </w:t>
-      </w:r>
-      <w:proofErr w:type="spellStart"/>
-      <w:r>
-        <w:rPr>
-          <w:sz w:val="24"/>
-          <w:szCs w:val="24"/>
-        </w:rPr>
-        <w:t>Restorff</w:t>
-      </w:r>
-      <w:proofErr w:type="spellEnd"/>
-      <w:r>
-        <w:rPr>
-          <w:sz w:val="24"/>
-          <w:szCs w:val="24"/>
-        </w:rPr>
-        <w:t xml:space="preserve"> é um fenômeno psicológico que descreve a tendência de lembrarmos mais dos elementos que se destacam dos demais. Ele foi descoberto pela psicóloga alemã Hedwig Von </w:t>
-      </w:r>
-      <w:proofErr w:type="spellStart"/>
-      <w:r>
-        <w:rPr>
-          <w:sz w:val="24"/>
-          <w:szCs w:val="24"/>
-        </w:rPr>
-        <w:t>Restorff</w:t>
-      </w:r>
-      <w:proofErr w:type="spellEnd"/>
-      <w:r>
-        <w:rPr>
-          <w:sz w:val="24"/>
-          <w:szCs w:val="24"/>
-        </w:rPr>
-        <w:t xml:space="preserve"> em 1933, em um estudo em que ela pediu a um grupo de voluntários que memorizassem uma lista de palavras. A lista era composta por 12 palavras, sendo que uma delas era diferente das demais. Os voluntários foram capazes de lembrar mais facilmente a palavra que se destacava.</w:t>
+        <w:t>A memória sensorial pode ser comparada a um "buffer" dos sentidos, armazenando informações por um curto período. A memória de curta duração, ou memória de trabalho, pode ser comparada à RAM do computador, sendo utilizada para processamento imediato. Já a memória de longa duração pode ser comparada a um disco rígido, sendo capaz de armazenar uma quantidade quase ilimitada de informações.</w:t>
+      </w:r>
+    </w:p>
+    <w:p>
+      <w:pPr>
+        <w:pStyle w:val="Ttulo2"/>
+        <w:spacing w:before="0" w:after="0" w:line="360" w:lineRule="auto"/>
+      </w:pPr>
+      <w:r>
+        <w:rPr>
+          <w:b/>
+          <w:bCs/>
+        </w:rPr>
+        <w:lastRenderedPageBreak/>
+        <w:t>Pergunta:</w:t>
+      </w:r>
+      <w:r>
+        <w:t xml:space="preserve"> Qual a diferença entre recuperação da memória de longa duração via reconhecimento e via lembrança? Como o contexto influencia nesse processo?</w:t>
+      </w:r>
+    </w:p>
+    <w:p>
+      <w:pPr>
+        <w:pStyle w:val="NormalWeb"/>
+        <w:pBdr>
+          <w:top w:val="single" w:sz="2" w:space="0" w:color="E3E3E3"/>
+          <w:left w:val="single" w:sz="2" w:space="0" w:color="E3E3E3"/>
+          <w:bottom w:val="single" w:sz="2" w:space="0" w:color="E3E3E3"/>
+          <w:right w:val="single" w:sz="2" w:space="0" w:color="E3E3E3"/>
+        </w:pBdr>
+        <w:shd w:val="clear" w:color="auto" w:fill="FFFFFF"/>
+        <w:spacing w:before="300" w:beforeAutospacing="0" w:after="300" w:afterAutospacing="0"/>
+        <w:rPr>
+          <w:rFonts w:ascii="Segoe UI" w:hAnsi="Segoe UI" w:cs="Segoe UI"/>
+          <w:color w:val="0D0D0D"/>
+        </w:rPr>
+      </w:pPr>
+      <w:r>
+        <w:rPr>
+          <w:rFonts w:ascii="Segoe UI" w:hAnsi="Segoe UI" w:cs="Segoe UI"/>
+          <w:color w:val="0D0D0D"/>
+          <w:shd w:val="clear" w:color="auto" w:fill="FFFFFF"/>
+        </w:rPr>
+        <w:t>A recuperação da memória de longa duração via reconhecimento ocorre quando uma pessoa reconhece algo como familiar, sem necessariamente lembrar-se do contexto específico. Já a recuperação via lembrança envolve lembrar-se de informações específicas. O contexto é importante porque pode fornecer pistas ou dicas que ajudam na recuperação da memória.</w:t>
+      </w:r>
+    </w:p>
+    <w:p>
+      <w:pPr>
+        <w:pStyle w:val="Ttulo2"/>
+        <w:spacing w:before="0" w:after="0" w:line="360" w:lineRule="auto"/>
+        <w:rPr>
+          <w:b/>
+          <w:bCs/>
+        </w:rPr>
+      </w:pPr>
+      <w:r>
+        <w:t>Pergunta:</w:t>
+      </w:r>
+      <w:r>
+        <w:rPr>
+          <w:b/>
+          <w:bCs/>
+        </w:rPr>
+        <w:t xml:space="preserve"> Quais são os fenômenos de esquecimento mencionados no texto e como eles podem ser exemplificados na vida cotidiana?</w:t>
+      </w:r>
+    </w:p>
+    <w:p>
+      <w:pPr>
+        <w:pStyle w:val="NormalWeb"/>
+        <w:pBdr>
+          <w:top w:val="single" w:sz="2" w:space="0" w:color="E3E3E3"/>
+          <w:left w:val="single" w:sz="2" w:space="0" w:color="E3E3E3"/>
+          <w:bottom w:val="single" w:sz="2" w:space="0" w:color="E3E3E3"/>
+          <w:right w:val="single" w:sz="2" w:space="0" w:color="E3E3E3"/>
+        </w:pBdr>
+        <w:shd w:val="clear" w:color="auto" w:fill="FFFFFF"/>
+        <w:spacing w:before="300" w:beforeAutospacing="0" w:after="300" w:afterAutospacing="0"/>
+        <w:rPr>
+          <w:rFonts w:ascii="Segoe UI" w:hAnsi="Segoe UI" w:cs="Segoe UI"/>
+          <w:color w:val="0D0D0D"/>
+        </w:rPr>
+      </w:pPr>
+      <w:r>
+        <w:rPr>
+          <w:rFonts w:ascii="Segoe UI" w:hAnsi="Segoe UI" w:cs="Segoe UI"/>
+          <w:color w:val="0D0D0D"/>
+          <w:shd w:val="clear" w:color="auto" w:fill="FFFFFF"/>
+        </w:rPr>
+        <w:t>Os fenômenos de esquecimento mencionados são a evanescência (apagamento gradual da informação) e a interferência (informação nova substituindo a antiga). Um exemplo de evanescência seria esquecer gradualmente um número de telefone recentemente aprendido. Um exemplo de interferência seria esquecer um endereço antigo após mudar de residência.</w:t>
+      </w:r>
+    </w:p>
+    <w:p>
+      <w:pPr>
+        <w:pStyle w:val="Ttulo2"/>
+        <w:spacing w:before="0" w:after="0" w:line="360" w:lineRule="auto"/>
+      </w:pPr>
+      <w:r>
+        <w:rPr>
+          <w:b/>
+          <w:bCs/>
+        </w:rPr>
+        <w:t>Pergunta:</w:t>
+      </w:r>
+      <w:r>
+        <w:t xml:space="preserve"> Como as mensagens de alertas e notificações podem ser projetadas de forma a não sobrecarregar a memória de trabalho do usuário? Por que é importante utilizar estruturas familiares de design de aplicações?</w:t>
+      </w:r>
+    </w:p>
+    <w:p>
+      <w:pPr>
+        <w:spacing w:after="0" w:line="360" w:lineRule="auto"/>
+        <w:ind w:firstLine="708"/>
+        <w:jc w:val="both"/>
+        <w:rPr>
+          <w:rFonts w:ascii="Segoe UI" w:hAnsi="Segoe UI" w:cs="Segoe UI"/>
+          <w:color w:val="0D0D0D"/>
+          <w:shd w:val="clear" w:color="auto" w:fill="FFFFFF"/>
+        </w:rPr>
+      </w:pPr>
+      <w:r>
+        <w:rPr>
+          <w:rFonts w:ascii="Segoe UI" w:hAnsi="Segoe UI" w:cs="Segoe UI"/>
+          <w:color w:val="0D0D0D"/>
+          <w:shd w:val="clear" w:color="auto" w:fill="FFFFFF"/>
+        </w:rPr>
+        <w:t>As mensagens de alerta e notificações devem ser projetadas de forma a gerar pouca interrupção, como um bip ou cor discreta, para não sobrecarregar a memória de trabalho do usuário. É importante utilizar estruturas familiares de design de aplicações para minimizar o tempo de aprendizagem, reconhecendo ao invés de exigir que o usuário lembre-se de informações específicas.</w:t>
+      </w:r>
+    </w:p>
+    <w:p>
+      <w:pPr>
+        <w:spacing w:after="0" w:line="360" w:lineRule="auto"/>
+        <w:ind w:firstLine="708"/>
+        <w:jc w:val="both"/>
+        <w:rPr>
+          <w:rFonts w:ascii="Segoe UI" w:hAnsi="Segoe UI" w:cs="Segoe UI"/>
+          <w:color w:val="0D0D0D"/>
+          <w:shd w:val="clear" w:color="auto" w:fill="FFFFFF"/>
+        </w:rPr>
+      </w:pPr>
+    </w:p>
+    <w:p>
+      <w:pPr>
+        <w:pStyle w:val="Ttulo2"/>
+        <w:spacing w:before="0" w:after="0" w:line="360" w:lineRule="auto"/>
+        <w:rPr>
+          <w:b/>
+          <w:bCs/>
+        </w:rPr>
+      </w:pPr>
+      <w:r>
+        <w:t>Pergunta:</w:t>
+      </w:r>
+      <w:r>
+        <w:rPr>
+          <w:b/>
+          <w:bCs/>
+        </w:rPr>
+        <w:t xml:space="preserve"> Como a intensidade das cores pode afetar a percepção visual e por que é importante considerar a questão da daltonismo no design de interfaces?</w:t>
+      </w:r>
+    </w:p>
+    <w:p>
+      <w:pPr>
+        <w:pStyle w:val="NormalWeb"/>
+        <w:pBdr>
+          <w:top w:val="single" w:sz="2" w:space="0" w:color="E3E3E3"/>
+          <w:left w:val="single" w:sz="2" w:space="0" w:color="E3E3E3"/>
+          <w:bottom w:val="single" w:sz="2" w:space="0" w:color="E3E3E3"/>
+          <w:right w:val="single" w:sz="2" w:space="0" w:color="E3E3E3"/>
+        </w:pBdr>
+        <w:shd w:val="clear" w:color="auto" w:fill="FFFFFF"/>
+        <w:spacing w:before="300" w:beforeAutospacing="0" w:after="300" w:afterAutospacing="0"/>
+        <w:rPr>
+          <w:rFonts w:ascii="Segoe UI" w:hAnsi="Segoe UI" w:cs="Segoe UI"/>
+          <w:color w:val="0D0D0D"/>
+        </w:rPr>
+      </w:pPr>
+      <w:r>
+        <w:rPr>
+          <w:rStyle w:val="Forte"/>
+          <w:rFonts w:ascii="Segoe UI" w:eastAsiaTheme="majorEastAsia" w:hAnsi="Segoe UI" w:cs="Segoe UI"/>
+          <w:color w:val="0D0D0D"/>
+          <w:bdr w:val="single" w:sz="2" w:space="0" w:color="E3E3E3" w:frame="1"/>
+        </w:rPr>
+        <w:t>Resposta:</w:t>
+      </w:r>
+      <w:r>
+        <w:rPr>
+          <w:rFonts w:ascii="Segoe UI" w:hAnsi="Segoe UI" w:cs="Segoe UI"/>
+          <w:color w:val="0D0D0D"/>
+        </w:rPr>
+        <w:t xml:space="preserve"> A intensidade das cores, como o azul e o vermelho, pode influenciar a percepção visual, com o vermelho geralmente sendo mais chamativo devido à </w:t>
+      </w:r>
+      <w:r>
+        <w:rPr>
+          <w:rFonts w:ascii="Segoe UI" w:hAnsi="Segoe UI" w:cs="Segoe UI"/>
+          <w:color w:val="0D0D0D"/>
+        </w:rPr>
+        <w:lastRenderedPageBreak/>
+        <w:t>sua maior intensidade. No entanto, cerca de 8% dos homens e 1% das mulheres são daltônicos, o que significa que têm dificuldade em distinguir certas cores. Por isso, é importante evitar o uso excessivo de cores que possam criar confusão para esses usuários, como o texto em azul, que pode ser difícil de ser percebido por daltônicos.</w:t>
+      </w:r>
+    </w:p>
+    <w:p>
+      <w:pPr>
+        <w:pStyle w:val="Ttulo2"/>
+        <w:spacing w:before="0" w:after="0" w:line="360" w:lineRule="auto"/>
+      </w:pPr>
+      <w:r>
+        <w:rPr>
+          <w:b/>
+          <w:bCs/>
+        </w:rPr>
+        <w:t>Pergunta:</w:t>
+      </w:r>
+      <w:r>
+        <w:t xml:space="preserve"> Qual a importância da disposição dos elementos na interface de acordo com a visão periférica e central do usuário?</w:t>
+      </w:r>
+    </w:p>
+    <w:p>
+      <w:pPr>
+        <w:pStyle w:val="NormalWeb"/>
+        <w:pBdr>
+          <w:top w:val="single" w:sz="2" w:space="0" w:color="E3E3E3"/>
+          <w:left w:val="single" w:sz="2" w:space="0" w:color="E3E3E3"/>
+          <w:bottom w:val="single" w:sz="2" w:space="0" w:color="E3E3E3"/>
+          <w:right w:val="single" w:sz="2" w:space="0" w:color="E3E3E3"/>
+        </w:pBdr>
+        <w:shd w:val="clear" w:color="auto" w:fill="FFFFFF"/>
+        <w:spacing w:before="300" w:beforeAutospacing="0" w:after="300" w:afterAutospacing="0"/>
+        <w:rPr>
+          <w:rFonts w:ascii="Segoe UI" w:hAnsi="Segoe UI" w:cs="Segoe UI"/>
+          <w:color w:val="0D0D0D"/>
+        </w:rPr>
+      </w:pPr>
+      <w:r>
+        <w:rPr>
+          <w:rStyle w:val="Forte"/>
+          <w:rFonts w:ascii="Segoe UI" w:eastAsiaTheme="majorEastAsia" w:hAnsi="Segoe UI" w:cs="Segoe UI"/>
+          <w:color w:val="0D0D0D"/>
+          <w:bdr w:val="single" w:sz="2" w:space="0" w:color="E3E3E3" w:frame="1"/>
+        </w:rPr>
+        <w:t>Resposta:</w:t>
+      </w:r>
+      <w:r>
+        <w:rPr>
+          <w:rFonts w:ascii="Segoe UI" w:hAnsi="Segoe UI" w:cs="Segoe UI"/>
+          <w:color w:val="0D0D0D"/>
+        </w:rPr>
+        <w:t xml:space="preserve"> A disposição dos elementos na interface é importante porque a visão periférica é mais sensível a movimentos e contrastes em preto e branco, enquanto a visão central é mais sensível a detalhes e cores. Isso significa que os elementos mais importantes devem ser colocados na área de visão central para garantir que sejam notados e compreendidos com mais facilidade pelo usuário.</w:t>
+      </w:r>
+    </w:p>
+    <w:p>
+      <w:pPr>
+        <w:pStyle w:val="Ttulo2"/>
+        <w:spacing w:before="0" w:after="0" w:line="360" w:lineRule="auto"/>
+        <w:rPr>
+          <w:b/>
+          <w:bCs/>
+        </w:rPr>
+      </w:pPr>
+      <w:r>
+        <w:t>Pergunta:</w:t>
+      </w:r>
+      <w:r>
+        <w:rPr>
+          <w:b/>
+          <w:bCs/>
+        </w:rPr>
+        <w:t xml:space="preserve"> Como o sistema auditivo dos usuários pode afetar o design de interfaces, e quais são as considerações importantes a serem feitas para garantir a acessibilidade auditiva?</w:t>
+      </w:r>
+    </w:p>
+    <w:p>
+      <w:pPr>
+        <w:pStyle w:val="NormalWeb"/>
+        <w:pBdr>
+          <w:top w:val="single" w:sz="2" w:space="0" w:color="E3E3E3"/>
+          <w:left w:val="single" w:sz="2" w:space="0" w:color="E3E3E3"/>
+          <w:bottom w:val="single" w:sz="2" w:space="0" w:color="E3E3E3"/>
+          <w:right w:val="single" w:sz="2" w:space="0" w:color="E3E3E3"/>
+        </w:pBdr>
+        <w:shd w:val="clear" w:color="auto" w:fill="FFFFFF"/>
+        <w:spacing w:before="300" w:beforeAutospacing="0" w:after="300" w:afterAutospacing="0"/>
+        <w:rPr>
+          <w:rFonts w:ascii="Segoe UI" w:hAnsi="Segoe UI" w:cs="Segoe UI"/>
+          <w:color w:val="0D0D0D"/>
+        </w:rPr>
+      </w:pPr>
+      <w:r>
+        <w:rPr>
+          <w:rStyle w:val="Forte"/>
+          <w:rFonts w:ascii="Segoe UI" w:eastAsiaTheme="majorEastAsia" w:hAnsi="Segoe UI" w:cs="Segoe UI"/>
+          <w:color w:val="0D0D0D"/>
+          <w:bdr w:val="single" w:sz="2" w:space="0" w:color="E3E3E3" w:frame="1"/>
+        </w:rPr>
+        <w:t>Resposta:</w:t>
+      </w:r>
+      <w:r>
+        <w:rPr>
+          <w:rFonts w:ascii="Segoe UI" w:hAnsi="Segoe UI" w:cs="Segoe UI"/>
+          <w:color w:val="0D0D0D"/>
+        </w:rPr>
+        <w:t xml:space="preserve"> O sistema auditivo dos usuários é importante porque a audição humana é seletiva e sensível a diferentes frequências sonoras. Para garantir a acessibilidade auditiva, é importante fornecer informações sonoras claras e distinguíveis, como sons audíveis, de boa qualidade e com textos reconhecíveis para pessoas com deficiência auditiva.</w:t>
+      </w:r>
+    </w:p>
+    <w:p>
+      <w:pPr>
+        <w:pStyle w:val="Ttulo2"/>
+        <w:spacing w:before="0" w:after="0" w:line="360" w:lineRule="auto"/>
+      </w:pPr>
+      <w:r>
+        <w:rPr>
+          <w:b/>
+          <w:bCs/>
+        </w:rPr>
+        <w:t>Pergunta:</w:t>
+      </w:r>
+      <w:r>
+        <w:t xml:space="preserve"> De que forma o sistema tátil influencia o design de interfaces e como ele pode ser usado para melhorar a experiência do usuário?</w:t>
+      </w:r>
+    </w:p>
+    <w:p>
+      <w:pPr>
+        <w:pStyle w:val="NormalWeb"/>
+        <w:pBdr>
+          <w:top w:val="single" w:sz="2" w:space="0" w:color="E3E3E3"/>
+          <w:left w:val="single" w:sz="2" w:space="0" w:color="E3E3E3"/>
+          <w:bottom w:val="single" w:sz="2" w:space="0" w:color="E3E3E3"/>
+          <w:right w:val="single" w:sz="2" w:space="0" w:color="E3E3E3"/>
+        </w:pBdr>
+        <w:shd w:val="clear" w:color="auto" w:fill="FFFFFF"/>
+        <w:spacing w:before="300" w:beforeAutospacing="0" w:after="0" w:afterAutospacing="0"/>
+        <w:rPr>
+          <w:rFonts w:ascii="Segoe UI" w:hAnsi="Segoe UI" w:cs="Segoe UI"/>
+          <w:color w:val="0D0D0D"/>
+        </w:rPr>
+      </w:pPr>
+      <w:r>
+        <w:rPr>
+          <w:rStyle w:val="Forte"/>
+          <w:rFonts w:ascii="Segoe UI" w:eastAsiaTheme="majorEastAsia" w:hAnsi="Segoe UI" w:cs="Segoe UI"/>
+          <w:color w:val="0D0D0D"/>
+          <w:bdr w:val="single" w:sz="2" w:space="0" w:color="E3E3E3" w:frame="1"/>
+        </w:rPr>
+        <w:t>Resposta:</w:t>
+      </w:r>
+      <w:r>
+        <w:rPr>
+          <w:rFonts w:ascii="Segoe UI" w:hAnsi="Segoe UI" w:cs="Segoe UI"/>
+          <w:color w:val="0D0D0D"/>
+        </w:rPr>
+        <w:t xml:space="preserve"> O sistema tátil influencia o design de interfaces porque as pontas dos dedos são mais sensíveis que outras áreas do corpo. Isso significa que o feedback tátil, como o force feedback em joysticks, pode ser usado para enriquecer a experiência do usuário ao fornecer retornos táteis correspondentes às ações realizadas na interface. Além disso, o design de ícones e a disposição de elementos também podem ser melhorados para serem reconhecíveis pelo usuário por meio do sentido do tato.</w:t>
       </w:r>
     </w:p>
     <w:p>

</xml_diff>